<commit_message>
Update project Moving average Matlab Coder C
</commit_message>
<xml_diff>
--- a/2_LINGUAGEM_C_E_RTOS/5_MATLAB_C_CODER/Apostila_Matlab_Coder_C..docx
+++ b/2_LINGUAGEM_C_E_RTOS/5_MATLAB_C_CODER/Apostila_Matlab_Coder_C..docx
@@ -187,7 +187,397 @@
         <w:rPr>
           <w:lang w:val="pt-BR"/>
         </w:rPr>
-        <w:t>– Copie este código para o Script.</w:t>
+        <w:t>– Copie este código para o Script</w:t>
+      </w:r>
+      <w:r>
+        <w:rPr>
+          <w:lang w:val="pt-BR"/>
+        </w:rPr>
+        <w:t xml:space="preserve"> da média móvel</w:t>
+      </w:r>
+      <w:r>
+        <w:rPr>
+          <w:lang w:val="pt-BR"/>
+        </w:rPr>
+        <w:t>.</w:t>
+      </w:r>
+    </w:p>
+    <w:p>
+      <w:pPr>
+        <w:pStyle w:val="ListParagraph"/>
+        <w:numPr>
+          <w:ilvl w:val="0"/>
+          <w:numId w:val="2"/>
+        </w:numPr>
+        <w:spacing w:after="0" w:line="240" w:lineRule="auto"/>
+        <w:rPr>
+          <w:rFonts w:asciiTheme="majorHAnsi" w:eastAsia="Times New Roman" w:hAnsiTheme="majorHAnsi" w:cstheme="majorHAnsi"/>
+          <w:kern w:val="0"/>
+          <w:sz w:val="20"/>
+          <w:szCs w:val="20"/>
+          <w14:ligatures w14:val="none"/>
+        </w:rPr>
+      </w:pPr>
+      <w:r>
+        <w:rPr>
+          <w:rFonts w:asciiTheme="majorHAnsi" w:eastAsia="Times New Roman" w:hAnsiTheme="majorHAnsi" w:cstheme="majorHAnsi"/>
+          <w:color w:val="0E00FF"/>
+          <w:kern w:val="0"/>
+          <w:sz w:val="20"/>
+          <w:szCs w:val="20"/>
+          <w14:ligatures w14:val="none"/>
+        </w:rPr>
+        <w:t xml:space="preserve">function </w:t>
+      </w:r>
+      <w:r>
+        <w:rPr>
+          <w:rFonts w:asciiTheme="majorHAnsi" w:eastAsia="Times New Roman" w:hAnsiTheme="majorHAnsi" w:cstheme="majorHAnsi"/>
+          <w:kern w:val="0"/>
+          <w:sz w:val="20"/>
+          <w:szCs w:val="20"/>
+          <w14:ligatures w14:val="none"/>
+        </w:rPr>
+        <w:t>[</w:t>
+      </w:r>
+      <w:proofErr w:type="spellStart"/>
+      <w:r>
+        <w:rPr>
+          <w:rFonts w:asciiTheme="majorHAnsi" w:eastAsia="Times New Roman" w:hAnsiTheme="majorHAnsi" w:cstheme="majorHAnsi"/>
+          <w:kern w:val="0"/>
+          <w:sz w:val="20"/>
+          <w:szCs w:val="20"/>
+          <w14:ligatures w14:val="none"/>
+        </w:rPr>
+        <w:t>data_out</w:t>
+      </w:r>
+      <w:proofErr w:type="spellEnd"/>
+      <w:r>
+        <w:rPr>
+          <w:rFonts w:asciiTheme="majorHAnsi" w:eastAsia="Times New Roman" w:hAnsiTheme="majorHAnsi" w:cstheme="majorHAnsi"/>
+          <w:kern w:val="0"/>
+          <w:sz w:val="20"/>
+          <w:szCs w:val="20"/>
+          <w14:ligatures w14:val="none"/>
+        </w:rPr>
+        <w:t xml:space="preserve">] = </w:t>
+      </w:r>
+      <w:proofErr w:type="spellStart"/>
+      <w:r>
+        <w:rPr>
+          <w:rFonts w:asciiTheme="majorHAnsi" w:eastAsia="Times New Roman" w:hAnsiTheme="majorHAnsi" w:cstheme="majorHAnsi"/>
+          <w:kern w:val="0"/>
+          <w:sz w:val="20"/>
+          <w:szCs w:val="20"/>
+          <w14:ligatures w14:val="none"/>
+        </w:rPr>
+        <w:t>moving_</w:t>
+      </w:r>
+      <w:proofErr w:type="gramStart"/>
+      <w:r>
+        <w:rPr>
+          <w:rFonts w:asciiTheme="majorHAnsi" w:eastAsia="Times New Roman" w:hAnsiTheme="majorHAnsi" w:cstheme="majorHAnsi"/>
+          <w:kern w:val="0"/>
+          <w:sz w:val="20"/>
+          <w:szCs w:val="20"/>
+          <w14:ligatures w14:val="none"/>
+        </w:rPr>
+        <w:t>avg</w:t>
+      </w:r>
+      <w:proofErr w:type="spellEnd"/>
+      <w:r>
+        <w:rPr>
+          <w:rFonts w:asciiTheme="majorHAnsi" w:eastAsia="Times New Roman" w:hAnsiTheme="majorHAnsi" w:cstheme="majorHAnsi"/>
+          <w:kern w:val="0"/>
+          <w:sz w:val="20"/>
+          <w:szCs w:val="20"/>
+          <w14:ligatures w14:val="none"/>
+        </w:rPr>
+        <w:t>(</w:t>
+      </w:r>
+      <w:proofErr w:type="spellStart"/>
+      <w:proofErr w:type="gramEnd"/>
+      <w:r>
+        <w:rPr>
+          <w:rFonts w:asciiTheme="majorHAnsi" w:eastAsia="Times New Roman" w:hAnsiTheme="majorHAnsi" w:cstheme="majorHAnsi"/>
+          <w:kern w:val="0"/>
+          <w:sz w:val="20"/>
+          <w:szCs w:val="20"/>
+          <w14:ligatures w14:val="none"/>
+        </w:rPr>
+        <w:t>num_terms</w:t>
+      </w:r>
+      <w:proofErr w:type="spellEnd"/>
+      <w:r>
+        <w:rPr>
+          <w:rFonts w:asciiTheme="majorHAnsi" w:eastAsia="Times New Roman" w:hAnsiTheme="majorHAnsi" w:cstheme="majorHAnsi"/>
+          <w:kern w:val="0"/>
+          <w:sz w:val="20"/>
+          <w:szCs w:val="20"/>
+          <w14:ligatures w14:val="none"/>
+        </w:rPr>
+        <w:t xml:space="preserve">, </w:t>
+      </w:r>
+      <w:proofErr w:type="spellStart"/>
+      <w:r>
+        <w:rPr>
+          <w:rFonts w:asciiTheme="majorHAnsi" w:eastAsia="Times New Roman" w:hAnsiTheme="majorHAnsi" w:cstheme="majorHAnsi"/>
+          <w:kern w:val="0"/>
+          <w:sz w:val="20"/>
+          <w:szCs w:val="20"/>
+          <w14:ligatures w14:val="none"/>
+        </w:rPr>
+        <w:t>matrix_in</w:t>
+      </w:r>
+      <w:proofErr w:type="spellEnd"/>
+      <w:r>
+        <w:rPr>
+          <w:rFonts w:asciiTheme="majorHAnsi" w:eastAsia="Times New Roman" w:hAnsiTheme="majorHAnsi" w:cstheme="majorHAnsi"/>
+          <w:kern w:val="0"/>
+          <w:sz w:val="20"/>
+          <w:szCs w:val="20"/>
+          <w14:ligatures w14:val="none"/>
+        </w:rPr>
+        <w:t>)</w:t>
+      </w:r>
+    </w:p>
+    <w:p>
+      <w:pPr>
+        <w:pStyle w:val="ListParagraph"/>
+        <w:numPr>
+          <w:ilvl w:val="0"/>
+          <w:numId w:val="2"/>
+        </w:numPr>
+        <w:spacing w:after="0" w:line="240" w:lineRule="auto"/>
+        <w:rPr>
+          <w:rFonts w:asciiTheme="majorHAnsi" w:eastAsia="Times New Roman" w:hAnsiTheme="majorHAnsi" w:cstheme="majorHAnsi"/>
+          <w:kern w:val="0"/>
+          <w:sz w:val="20"/>
+          <w:szCs w:val="20"/>
+          <w14:ligatures w14:val="none"/>
+        </w:rPr>
+      </w:pPr>
+    </w:p>
+    <w:p>
+      <w:pPr>
+        <w:pStyle w:val="ListParagraph"/>
+        <w:numPr>
+          <w:ilvl w:val="0"/>
+          <w:numId w:val="2"/>
+        </w:numPr>
+        <w:spacing w:after="0" w:line="240" w:lineRule="auto"/>
+        <w:rPr>
+          <w:rFonts w:asciiTheme="majorHAnsi" w:eastAsia="Times New Roman" w:hAnsiTheme="majorHAnsi" w:cstheme="majorHAnsi"/>
+          <w:kern w:val="0"/>
+          <w:sz w:val="20"/>
+          <w:szCs w:val="20"/>
+          <w14:ligatures w14:val="none"/>
+        </w:rPr>
+      </w:pPr>
+      <w:proofErr w:type="spellStart"/>
+      <w:r>
+        <w:rPr>
+          <w:rFonts w:asciiTheme="majorHAnsi" w:eastAsia="Times New Roman" w:hAnsiTheme="majorHAnsi" w:cstheme="majorHAnsi"/>
+          <w:kern w:val="0"/>
+          <w:sz w:val="20"/>
+          <w:szCs w:val="20"/>
+          <w14:ligatures w14:val="none"/>
+        </w:rPr>
+        <w:t>coef</w:t>
+      </w:r>
+      <w:proofErr w:type="spellEnd"/>
+      <w:r>
+        <w:rPr>
+          <w:rFonts w:asciiTheme="majorHAnsi" w:eastAsia="Times New Roman" w:hAnsiTheme="majorHAnsi" w:cstheme="majorHAnsi"/>
+          <w:kern w:val="0"/>
+          <w:sz w:val="20"/>
+          <w:szCs w:val="20"/>
+          <w14:ligatures w14:val="none"/>
+        </w:rPr>
+        <w:t>=(double((1/</w:t>
+      </w:r>
+      <w:proofErr w:type="spellStart"/>
+      <w:r>
+        <w:rPr>
+          <w:rFonts w:asciiTheme="majorHAnsi" w:eastAsia="Times New Roman" w:hAnsiTheme="majorHAnsi" w:cstheme="majorHAnsi"/>
+          <w:kern w:val="0"/>
+          <w:sz w:val="20"/>
+          <w:szCs w:val="20"/>
+          <w14:ligatures w14:val="none"/>
+        </w:rPr>
+        <w:t>num_terms</w:t>
+      </w:r>
+      <w:proofErr w:type="spellEnd"/>
+      <w:r>
+        <w:rPr>
+          <w:rFonts w:asciiTheme="majorHAnsi" w:eastAsia="Times New Roman" w:hAnsiTheme="majorHAnsi" w:cstheme="majorHAnsi"/>
+          <w:kern w:val="0"/>
+          <w:sz w:val="20"/>
+          <w:szCs w:val="20"/>
+          <w14:ligatures w14:val="none"/>
+        </w:rPr>
+        <w:t>)</w:t>
+      </w:r>
+      <w:proofErr w:type="gramStart"/>
+      <w:r>
+        <w:rPr>
+          <w:rFonts w:asciiTheme="majorHAnsi" w:eastAsia="Times New Roman" w:hAnsiTheme="majorHAnsi" w:cstheme="majorHAnsi"/>
+          <w:kern w:val="0"/>
+          <w:sz w:val="20"/>
+          <w:szCs w:val="20"/>
+          <w14:ligatures w14:val="none"/>
+        </w:rPr>
+        <w:t>).*</w:t>
+      </w:r>
+      <w:proofErr w:type="gramEnd"/>
+      <w:r>
+        <w:rPr>
+          <w:rFonts w:asciiTheme="majorHAnsi" w:eastAsia="Times New Roman" w:hAnsiTheme="majorHAnsi" w:cstheme="majorHAnsi"/>
+          <w:kern w:val="0"/>
+          <w:sz w:val="20"/>
+          <w:szCs w:val="20"/>
+          <w14:ligatures w14:val="none"/>
+        </w:rPr>
+        <w:t>ones(</w:t>
+      </w:r>
+      <w:proofErr w:type="gramStart"/>
+      <w:r>
+        <w:rPr>
+          <w:rFonts w:asciiTheme="majorHAnsi" w:eastAsia="Times New Roman" w:hAnsiTheme="majorHAnsi" w:cstheme="majorHAnsi"/>
+          <w:kern w:val="0"/>
+          <w:sz w:val="20"/>
+          <w:szCs w:val="20"/>
+          <w14:ligatures w14:val="none"/>
+        </w:rPr>
+        <w:t>1,num</w:t>
+      </w:r>
+      <w:proofErr w:type="gramEnd"/>
+      <w:r>
+        <w:rPr>
+          <w:rFonts w:asciiTheme="majorHAnsi" w:eastAsia="Times New Roman" w:hAnsiTheme="majorHAnsi" w:cstheme="majorHAnsi"/>
+          <w:kern w:val="0"/>
+          <w:sz w:val="20"/>
+          <w:szCs w:val="20"/>
+          <w14:ligatures w14:val="none"/>
+        </w:rPr>
+        <w:t>_terms));</w:t>
+      </w:r>
+    </w:p>
+    <w:p>
+      <w:pPr>
+        <w:pStyle w:val="ListParagraph"/>
+        <w:numPr>
+          <w:ilvl w:val="0"/>
+          <w:numId w:val="2"/>
+        </w:numPr>
+        <w:spacing w:after="0" w:line="240" w:lineRule="auto"/>
+        <w:rPr>
+          <w:rFonts w:asciiTheme="majorHAnsi" w:eastAsia="Times New Roman" w:hAnsiTheme="majorHAnsi" w:cstheme="majorHAnsi"/>
+          <w:kern w:val="0"/>
+          <w:sz w:val="20"/>
+          <w:szCs w:val="20"/>
+          <w14:ligatures w14:val="none"/>
+        </w:rPr>
+      </w:pPr>
+      <w:proofErr w:type="spellStart"/>
+      <w:r>
+        <w:rPr>
+          <w:rFonts w:asciiTheme="majorHAnsi" w:eastAsia="Times New Roman" w:hAnsiTheme="majorHAnsi" w:cstheme="majorHAnsi"/>
+          <w:kern w:val="0"/>
+          <w:sz w:val="20"/>
+          <w:szCs w:val="20"/>
+          <w14:ligatures w14:val="none"/>
+        </w:rPr>
+        <w:t>data_out</w:t>
+      </w:r>
+      <w:proofErr w:type="spellEnd"/>
+      <w:r>
+        <w:rPr>
+          <w:rFonts w:asciiTheme="majorHAnsi" w:eastAsia="Times New Roman" w:hAnsiTheme="majorHAnsi" w:cstheme="majorHAnsi"/>
+          <w:kern w:val="0"/>
+          <w:sz w:val="20"/>
+          <w:szCs w:val="20"/>
+          <w14:ligatures w14:val="none"/>
+        </w:rPr>
+        <w:t xml:space="preserve"> = conv(</w:t>
+      </w:r>
+      <w:proofErr w:type="spellStart"/>
+      <w:proofErr w:type="gramStart"/>
+      <w:r>
+        <w:rPr>
+          <w:rFonts w:asciiTheme="majorHAnsi" w:eastAsia="Times New Roman" w:hAnsiTheme="majorHAnsi" w:cstheme="majorHAnsi"/>
+          <w:kern w:val="0"/>
+          <w:sz w:val="20"/>
+          <w:szCs w:val="20"/>
+          <w14:ligatures w14:val="none"/>
+        </w:rPr>
+        <w:t>coef,matrix</w:t>
+      </w:r>
+      <w:proofErr w:type="gramEnd"/>
+      <w:r>
+        <w:rPr>
+          <w:rFonts w:asciiTheme="majorHAnsi" w:eastAsia="Times New Roman" w:hAnsiTheme="majorHAnsi" w:cstheme="majorHAnsi"/>
+          <w:kern w:val="0"/>
+          <w:sz w:val="20"/>
+          <w:szCs w:val="20"/>
+          <w14:ligatures w14:val="none"/>
+        </w:rPr>
+        <w:t>_in</w:t>
+      </w:r>
+      <w:proofErr w:type="spellEnd"/>
+      <w:r>
+        <w:rPr>
+          <w:rFonts w:asciiTheme="majorHAnsi" w:eastAsia="Times New Roman" w:hAnsiTheme="majorHAnsi" w:cstheme="majorHAnsi"/>
+          <w:kern w:val="0"/>
+          <w:sz w:val="20"/>
+          <w:szCs w:val="20"/>
+          <w14:ligatures w14:val="none"/>
+        </w:rPr>
+        <w:t>);</w:t>
+      </w:r>
+    </w:p>
+    <w:p>
+      <w:pPr>
+        <w:pStyle w:val="ListParagraph"/>
+        <w:numPr>
+          <w:ilvl w:val="0"/>
+          <w:numId w:val="2"/>
+        </w:numPr>
+        <w:spacing w:after="0" w:line="240" w:lineRule="auto"/>
+        <w:rPr>
+          <w:rFonts w:asciiTheme="majorHAnsi" w:eastAsia="Times New Roman" w:hAnsiTheme="majorHAnsi" w:cstheme="majorHAnsi"/>
+          <w:kern w:val="0"/>
+          <w:sz w:val="20"/>
+          <w:szCs w:val="20"/>
+          <w14:ligatures w14:val="none"/>
+        </w:rPr>
+      </w:pPr>
+    </w:p>
+    <w:p>
+      <w:pPr>
+        <w:pStyle w:val="ListParagraph"/>
+        <w:numPr>
+          <w:ilvl w:val="0"/>
+          <w:numId w:val="2"/>
+        </w:numPr>
+        <w:spacing w:after="0" w:line="240" w:lineRule="auto"/>
+        <w:rPr>
+          <w:rFonts w:asciiTheme="majorHAnsi" w:eastAsia="Times New Roman" w:hAnsiTheme="majorHAnsi" w:cstheme="majorHAnsi"/>
+          <w:kern w:val="0"/>
+          <w:sz w:val="20"/>
+          <w:szCs w:val="20"/>
+          <w14:ligatures w14:val="none"/>
+        </w:rPr>
+      </w:pPr>
+      <w:r>
+        <w:rPr>
+          <w:rFonts w:asciiTheme="majorHAnsi" w:eastAsia="Times New Roman" w:hAnsiTheme="majorHAnsi" w:cstheme="majorHAnsi"/>
+          <w:color w:val="0E00FF"/>
+          <w:kern w:val="0"/>
+          <w:sz w:val="20"/>
+          <w:szCs w:val="20"/>
+          <w14:ligatures w14:val="none"/>
+        </w:rPr>
+        <w:t>end</w:t>
       </w:r>
     </w:p>
     <w:p>
@@ -197,1024 +587,142 @@
           <w:rFonts w:asciiTheme="majorHAnsi" w:hAnsiTheme="majorHAnsi" w:cstheme="majorHAnsi"/>
           <w:sz w:val="16"/>
           <w:szCs w:val="16"/>
-        </w:rPr>
-      </w:pPr>
-      <w:r>
-        <w:rPr>
-          <w:rFonts w:asciiTheme="majorHAnsi" w:hAnsiTheme="majorHAnsi" w:cstheme="majorHAnsi"/>
-          <w:sz w:val="16"/>
-          <w:szCs w:val="16"/>
-        </w:rPr>
-        <w:t>function [</w:t>
+          <w:lang w:val="pt-BR"/>
+        </w:rPr>
+      </w:pPr>
+    </w:p>
+    <w:p>
+      <w:pPr>
+        <w:jc w:val="both"/>
+        <w:rPr>
+          <w:lang w:val="pt-BR"/>
+        </w:rPr>
+      </w:pPr>
+    </w:p>
+    <w:p>
+      <w:pPr>
+        <w:jc w:val="both"/>
+        <w:rPr>
+          <w:lang w:val="pt-BR"/>
+        </w:rPr>
+      </w:pPr>
+      <w:r>
+        <w:rPr>
+          <w:lang w:val="pt-BR"/>
+        </w:rPr>
+        <w:t xml:space="preserve">4- Salve </w:t>
+      </w:r>
+      <w:r>
+        <w:rPr>
+          <w:lang w:val="pt-BR"/>
+        </w:rPr>
+        <w:t>o script</w:t>
+      </w:r>
+      <w:r>
+        <w:rPr>
+          <w:lang w:val="pt-BR"/>
+        </w:rPr>
+        <w:t xml:space="preserve"> em uma pasta de </w:t>
+      </w:r>
+      <w:r>
+        <w:rPr>
+          <w:lang w:val="pt-BR"/>
+        </w:rPr>
+        <w:t xml:space="preserve">sua </w:t>
+      </w:r>
+      <w:r>
+        <w:rPr>
+          <w:lang w:val="pt-BR"/>
+        </w:rPr>
+        <w:t>preferência</w:t>
+      </w:r>
+      <w:r>
+        <w:rPr>
+          <w:lang w:val="pt-BR"/>
+        </w:rPr>
+        <w:t>.</w:t>
+      </w:r>
+    </w:p>
+    <w:p>
+      <w:pPr>
+        <w:jc w:val="both"/>
+        <w:rPr>
+          <w:lang w:val="pt-BR"/>
+        </w:rPr>
+      </w:pPr>
+      <w:r>
+        <w:rPr>
+          <w:lang w:val="pt-BR"/>
+        </w:rPr>
+        <w:t xml:space="preserve">5 -Procure na aba APP o </w:t>
       </w:r>
       <w:proofErr w:type="spellStart"/>
       <w:r>
         <w:rPr>
-          <w:rFonts w:asciiTheme="majorHAnsi" w:hAnsiTheme="majorHAnsi" w:cstheme="majorHAnsi"/>
-          <w:sz w:val="16"/>
-          <w:szCs w:val="16"/>
-        </w:rPr>
-        <w:t>data_out</w:t>
+          <w:b/>
+          <w:bCs/>
+          <w:i/>
+          <w:iCs/>
+          <w:lang w:val="pt-BR"/>
+        </w:rPr>
+        <w:t>Matlab</w:t>
       </w:r>
       <w:proofErr w:type="spellEnd"/>
       <w:r>
         <w:rPr>
-          <w:rFonts w:asciiTheme="majorHAnsi" w:hAnsiTheme="majorHAnsi" w:cstheme="majorHAnsi"/>
-          <w:sz w:val="16"/>
-          <w:szCs w:val="16"/>
-        </w:rPr>
-        <w:t xml:space="preserve">] = </w:t>
+          <w:b/>
+          <w:bCs/>
+          <w:i/>
+          <w:iCs/>
+          <w:lang w:val="pt-BR"/>
+        </w:rPr>
+        <w:t xml:space="preserve"> </w:t>
       </w:r>
       <w:proofErr w:type="spellStart"/>
       <w:r>
         <w:rPr>
-          <w:rFonts w:asciiTheme="majorHAnsi" w:hAnsiTheme="majorHAnsi" w:cstheme="majorHAnsi"/>
-          <w:sz w:val="16"/>
-          <w:szCs w:val="16"/>
-        </w:rPr>
-        <w:t>moving_</w:t>
-      </w:r>
-      <w:proofErr w:type="gramStart"/>
-      <w:r>
-        <w:rPr>
-          <w:rFonts w:asciiTheme="majorHAnsi" w:hAnsiTheme="majorHAnsi" w:cstheme="majorHAnsi"/>
-          <w:sz w:val="16"/>
-          <w:szCs w:val="16"/>
-        </w:rPr>
-        <w:t>avg</w:t>
+          <w:b/>
+          <w:bCs/>
+          <w:i/>
+          <w:iCs/>
+          <w:lang w:val="pt-BR"/>
+        </w:rPr>
+        <w:t>Coder</w:t>
       </w:r>
       <w:proofErr w:type="spellEnd"/>
       <w:r>
         <w:rPr>
-          <w:rFonts w:asciiTheme="majorHAnsi" w:hAnsiTheme="majorHAnsi" w:cstheme="majorHAnsi"/>
-          <w:sz w:val="16"/>
-          <w:szCs w:val="16"/>
-        </w:rPr>
-        <w:t>(</w:t>
-      </w:r>
-      <w:proofErr w:type="spellStart"/>
-      <w:proofErr w:type="gramEnd"/>
-      <w:r>
-        <w:rPr>
-          <w:rFonts w:asciiTheme="majorHAnsi" w:hAnsiTheme="majorHAnsi" w:cstheme="majorHAnsi"/>
-          <w:sz w:val="16"/>
-          <w:szCs w:val="16"/>
-        </w:rPr>
-        <w:t>num_terms</w:t>
-      </w:r>
-      <w:proofErr w:type="spellEnd"/>
-      <w:r>
-        <w:rPr>
-          <w:rFonts w:asciiTheme="majorHAnsi" w:hAnsiTheme="majorHAnsi" w:cstheme="majorHAnsi"/>
-          <w:sz w:val="16"/>
-          <w:szCs w:val="16"/>
-        </w:rPr>
-        <w:t xml:space="preserve">, </w:t>
-      </w:r>
-      <w:proofErr w:type="spellStart"/>
-      <w:r>
-        <w:rPr>
-          <w:rFonts w:asciiTheme="majorHAnsi" w:hAnsiTheme="majorHAnsi" w:cstheme="majorHAnsi"/>
-          <w:sz w:val="16"/>
-          <w:szCs w:val="16"/>
-        </w:rPr>
-        <w:t>matrix_in</w:t>
-      </w:r>
-      <w:proofErr w:type="spellEnd"/>
-      <w:r>
-        <w:rPr>
-          <w:rFonts w:asciiTheme="majorHAnsi" w:hAnsiTheme="majorHAnsi" w:cstheme="majorHAnsi"/>
-          <w:sz w:val="16"/>
-          <w:szCs w:val="16"/>
-        </w:rPr>
-        <w:t>)</w:t>
-      </w:r>
-    </w:p>
-    <w:p>
-      <w:pPr>
-        <w:jc w:val="both"/>
-        <w:rPr>
-          <w:rFonts w:asciiTheme="majorHAnsi" w:hAnsiTheme="majorHAnsi" w:cstheme="majorHAnsi"/>
-          <w:sz w:val="16"/>
-          <w:szCs w:val="16"/>
-        </w:rPr>
-      </w:pPr>
-    </w:p>
-    <w:p>
-      <w:pPr>
-        <w:jc w:val="both"/>
-        <w:rPr>
-          <w:rFonts w:asciiTheme="majorHAnsi" w:hAnsiTheme="majorHAnsi" w:cstheme="majorHAnsi"/>
-          <w:sz w:val="16"/>
-          <w:szCs w:val="16"/>
-        </w:rPr>
-      </w:pPr>
-      <w:proofErr w:type="spellStart"/>
-      <w:proofErr w:type="gramStart"/>
-      <w:r>
-        <w:rPr>
-          <w:rFonts w:asciiTheme="majorHAnsi" w:hAnsiTheme="majorHAnsi" w:cstheme="majorHAnsi"/>
-          <w:sz w:val="16"/>
-          <w:szCs w:val="16"/>
-        </w:rPr>
-        <w:t>coder.cinclude</w:t>
-      </w:r>
-      <w:proofErr w:type="spellEnd"/>
-      <w:proofErr w:type="gramEnd"/>
-      <w:r>
-        <w:rPr>
-          <w:rFonts w:asciiTheme="majorHAnsi" w:hAnsiTheme="majorHAnsi" w:cstheme="majorHAnsi"/>
-          <w:sz w:val="16"/>
-          <w:szCs w:val="16"/>
-        </w:rPr>
-        <w:t>('&lt;</w:t>
-      </w:r>
-      <w:proofErr w:type="spellStart"/>
-      <w:r>
-        <w:rPr>
-          <w:rFonts w:asciiTheme="majorHAnsi" w:hAnsiTheme="majorHAnsi" w:cstheme="majorHAnsi"/>
-          <w:sz w:val="16"/>
-          <w:szCs w:val="16"/>
-        </w:rPr>
-        <w:t>stdio.h</w:t>
-      </w:r>
-      <w:proofErr w:type="spellEnd"/>
-      <w:r>
-        <w:rPr>
-          <w:rFonts w:asciiTheme="majorHAnsi" w:hAnsiTheme="majorHAnsi" w:cstheme="majorHAnsi"/>
-          <w:sz w:val="16"/>
-          <w:szCs w:val="16"/>
-        </w:rPr>
-        <w:t>&gt;');</w:t>
-      </w:r>
-    </w:p>
-    <w:p>
-      <w:pPr>
-        <w:jc w:val="both"/>
-        <w:rPr>
-          <w:rFonts w:asciiTheme="majorHAnsi" w:hAnsiTheme="majorHAnsi" w:cstheme="majorHAnsi"/>
-          <w:sz w:val="16"/>
-          <w:szCs w:val="16"/>
-        </w:rPr>
-      </w:pPr>
-      <w:proofErr w:type="spellStart"/>
-      <w:r>
-        <w:rPr>
-          <w:rFonts w:asciiTheme="majorHAnsi" w:hAnsiTheme="majorHAnsi" w:cstheme="majorHAnsi"/>
-          <w:sz w:val="16"/>
-          <w:szCs w:val="16"/>
-        </w:rPr>
-        <w:t>num_terms_inside</w:t>
-      </w:r>
-      <w:proofErr w:type="spellEnd"/>
-      <w:r>
-        <w:rPr>
-          <w:rFonts w:asciiTheme="majorHAnsi" w:hAnsiTheme="majorHAnsi" w:cstheme="majorHAnsi"/>
-          <w:sz w:val="16"/>
-          <w:szCs w:val="16"/>
-        </w:rPr>
-        <w:t xml:space="preserve"> = </w:t>
-      </w:r>
-      <w:proofErr w:type="spellStart"/>
-      <w:r>
-        <w:rPr>
-          <w:rFonts w:asciiTheme="majorHAnsi" w:hAnsiTheme="majorHAnsi" w:cstheme="majorHAnsi"/>
-          <w:sz w:val="16"/>
-          <w:szCs w:val="16"/>
-        </w:rPr>
-        <w:t>num_terms</w:t>
-      </w:r>
-      <w:proofErr w:type="spellEnd"/>
-      <w:r>
-        <w:rPr>
-          <w:rFonts w:asciiTheme="majorHAnsi" w:hAnsiTheme="majorHAnsi" w:cstheme="majorHAnsi"/>
-          <w:sz w:val="16"/>
-          <w:szCs w:val="16"/>
-        </w:rPr>
-        <w:t>;</w:t>
-      </w:r>
-    </w:p>
-    <w:p>
-      <w:pPr>
-        <w:jc w:val="both"/>
-        <w:rPr>
-          <w:rFonts w:asciiTheme="majorHAnsi" w:hAnsiTheme="majorHAnsi" w:cstheme="majorHAnsi"/>
-          <w:sz w:val="16"/>
-          <w:szCs w:val="16"/>
-        </w:rPr>
-      </w:pPr>
-    </w:p>
-    <w:p>
-      <w:pPr>
-        <w:jc w:val="both"/>
-        <w:rPr>
-          <w:rFonts w:asciiTheme="majorHAnsi" w:hAnsiTheme="majorHAnsi" w:cstheme="majorHAnsi"/>
-          <w:sz w:val="16"/>
-          <w:szCs w:val="16"/>
-        </w:rPr>
-      </w:pPr>
-      <w:proofErr w:type="spellStart"/>
-      <w:r>
-        <w:rPr>
-          <w:rFonts w:asciiTheme="majorHAnsi" w:hAnsiTheme="majorHAnsi" w:cstheme="majorHAnsi"/>
-          <w:sz w:val="16"/>
-          <w:szCs w:val="16"/>
-        </w:rPr>
-        <w:t>f_in</w:t>
-      </w:r>
-      <w:proofErr w:type="spellEnd"/>
-      <w:r>
-        <w:rPr>
-          <w:rFonts w:asciiTheme="majorHAnsi" w:hAnsiTheme="majorHAnsi" w:cstheme="majorHAnsi"/>
-          <w:sz w:val="16"/>
-          <w:szCs w:val="16"/>
-        </w:rPr>
-        <w:t xml:space="preserve"> = zeros(1000,3,'double');</w:t>
-      </w:r>
-    </w:p>
-    <w:p>
-      <w:pPr>
-        <w:jc w:val="both"/>
-        <w:rPr>
-          <w:rFonts w:asciiTheme="majorHAnsi" w:hAnsiTheme="majorHAnsi" w:cstheme="majorHAnsi"/>
-          <w:sz w:val="16"/>
-          <w:szCs w:val="16"/>
-        </w:rPr>
-      </w:pPr>
-      <w:proofErr w:type="spellStart"/>
-      <w:r>
-        <w:rPr>
-          <w:rFonts w:asciiTheme="majorHAnsi" w:hAnsiTheme="majorHAnsi" w:cstheme="majorHAnsi"/>
-          <w:sz w:val="16"/>
-          <w:szCs w:val="16"/>
-        </w:rPr>
-        <w:t>f_in</w:t>
-      </w:r>
-      <w:proofErr w:type="spellEnd"/>
-      <w:r>
-        <w:rPr>
-          <w:rFonts w:asciiTheme="majorHAnsi" w:hAnsiTheme="majorHAnsi" w:cstheme="majorHAnsi"/>
-          <w:sz w:val="16"/>
-          <w:szCs w:val="16"/>
-        </w:rPr>
-        <w:t xml:space="preserve"> = </w:t>
-      </w:r>
-      <w:proofErr w:type="spellStart"/>
-      <w:r>
-        <w:rPr>
-          <w:rFonts w:asciiTheme="majorHAnsi" w:hAnsiTheme="majorHAnsi" w:cstheme="majorHAnsi"/>
-          <w:sz w:val="16"/>
-          <w:szCs w:val="16"/>
-        </w:rPr>
-        <w:t>matrix_in</w:t>
-      </w:r>
-      <w:proofErr w:type="spellEnd"/>
-      <w:r>
-        <w:rPr>
-          <w:rFonts w:asciiTheme="majorHAnsi" w:hAnsiTheme="majorHAnsi" w:cstheme="majorHAnsi"/>
-          <w:sz w:val="16"/>
-          <w:szCs w:val="16"/>
-        </w:rPr>
-        <w:t>;</w:t>
-      </w:r>
-    </w:p>
-    <w:p>
-      <w:pPr>
-        <w:jc w:val="both"/>
-        <w:rPr>
-          <w:rFonts w:asciiTheme="majorHAnsi" w:hAnsiTheme="majorHAnsi" w:cstheme="majorHAnsi"/>
-          <w:sz w:val="16"/>
-          <w:szCs w:val="16"/>
-        </w:rPr>
-      </w:pPr>
-    </w:p>
-    <w:p>
-      <w:pPr>
-        <w:jc w:val="both"/>
-        <w:rPr>
-          <w:rFonts w:asciiTheme="majorHAnsi" w:hAnsiTheme="majorHAnsi" w:cstheme="majorHAnsi"/>
-          <w:sz w:val="16"/>
-          <w:szCs w:val="16"/>
-        </w:rPr>
-      </w:pPr>
-    </w:p>
-    <w:p>
-      <w:pPr>
-        <w:jc w:val="both"/>
-        <w:rPr>
-          <w:rFonts w:asciiTheme="majorHAnsi" w:hAnsiTheme="majorHAnsi" w:cstheme="majorHAnsi"/>
-          <w:sz w:val="16"/>
-          <w:szCs w:val="16"/>
-        </w:rPr>
-      </w:pPr>
-      <w:r>
-        <w:rPr>
-          <w:rFonts w:asciiTheme="majorHAnsi" w:hAnsiTheme="majorHAnsi" w:cstheme="majorHAnsi"/>
-          <w:sz w:val="16"/>
-          <w:szCs w:val="16"/>
-        </w:rPr>
-        <w:t>sum = 0;</w:t>
-      </w:r>
-    </w:p>
-    <w:p>
-      <w:pPr>
-        <w:jc w:val="both"/>
-        <w:rPr>
-          <w:rFonts w:asciiTheme="majorHAnsi" w:hAnsiTheme="majorHAnsi" w:cstheme="majorHAnsi"/>
-          <w:sz w:val="16"/>
-          <w:szCs w:val="16"/>
-        </w:rPr>
-      </w:pPr>
-      <w:proofErr w:type="spellStart"/>
-      <w:r>
-        <w:rPr>
-          <w:rFonts w:asciiTheme="majorHAnsi" w:hAnsiTheme="majorHAnsi" w:cstheme="majorHAnsi"/>
-          <w:sz w:val="16"/>
-          <w:szCs w:val="16"/>
-        </w:rPr>
-        <w:t>cont</w:t>
-      </w:r>
-      <w:proofErr w:type="spellEnd"/>
-      <w:r>
-        <w:rPr>
-          <w:rFonts w:asciiTheme="majorHAnsi" w:hAnsiTheme="majorHAnsi" w:cstheme="majorHAnsi"/>
-          <w:sz w:val="16"/>
-          <w:szCs w:val="16"/>
-        </w:rPr>
-        <w:t xml:space="preserve"> = 0;</w:t>
-      </w:r>
-    </w:p>
-    <w:p>
-      <w:pPr>
-        <w:jc w:val="both"/>
-        <w:rPr>
-          <w:rFonts w:asciiTheme="majorHAnsi" w:hAnsiTheme="majorHAnsi" w:cstheme="majorHAnsi"/>
-          <w:sz w:val="16"/>
-          <w:szCs w:val="16"/>
-        </w:rPr>
-      </w:pPr>
-      <w:proofErr w:type="spellStart"/>
-      <w:r>
-        <w:rPr>
-          <w:rFonts w:asciiTheme="majorHAnsi" w:hAnsiTheme="majorHAnsi" w:cstheme="majorHAnsi"/>
-          <w:sz w:val="16"/>
-          <w:szCs w:val="16"/>
-        </w:rPr>
-        <w:t>data_out</w:t>
-      </w:r>
-      <w:proofErr w:type="spellEnd"/>
-      <w:r>
-        <w:rPr>
-          <w:rFonts w:asciiTheme="majorHAnsi" w:hAnsiTheme="majorHAnsi" w:cstheme="majorHAnsi"/>
-          <w:sz w:val="16"/>
-          <w:szCs w:val="16"/>
-        </w:rPr>
-        <w:t xml:space="preserve"> = zeros(</w:t>
-      </w:r>
-      <w:proofErr w:type="gramStart"/>
-      <w:r>
-        <w:rPr>
-          <w:rFonts w:asciiTheme="majorHAnsi" w:hAnsiTheme="majorHAnsi" w:cstheme="majorHAnsi"/>
-          <w:sz w:val="16"/>
-          <w:szCs w:val="16"/>
-        </w:rPr>
-        <w:t>1,(</w:t>
-      </w:r>
-      <w:proofErr w:type="gramEnd"/>
-      <w:r>
-        <w:rPr>
-          <w:rFonts w:asciiTheme="majorHAnsi" w:hAnsiTheme="majorHAnsi" w:cstheme="majorHAnsi"/>
-          <w:sz w:val="16"/>
-          <w:szCs w:val="16"/>
-        </w:rPr>
-        <w:t>length(</w:t>
-      </w:r>
-      <w:proofErr w:type="spellStart"/>
-      <w:r>
-        <w:rPr>
-          <w:rFonts w:asciiTheme="majorHAnsi" w:hAnsiTheme="majorHAnsi" w:cstheme="majorHAnsi"/>
-          <w:sz w:val="16"/>
-          <w:szCs w:val="16"/>
-        </w:rPr>
-        <w:t>f_in</w:t>
-      </w:r>
-      <w:proofErr w:type="spellEnd"/>
-      <w:r>
-        <w:rPr>
-          <w:rFonts w:asciiTheme="majorHAnsi" w:hAnsiTheme="majorHAnsi" w:cstheme="majorHAnsi"/>
-          <w:sz w:val="16"/>
-          <w:szCs w:val="16"/>
-        </w:rPr>
-        <w:t>)/</w:t>
-      </w:r>
-      <w:proofErr w:type="spellStart"/>
-      <w:r>
-        <w:rPr>
-          <w:rFonts w:asciiTheme="majorHAnsi" w:hAnsiTheme="majorHAnsi" w:cstheme="majorHAnsi"/>
-          <w:sz w:val="16"/>
-          <w:szCs w:val="16"/>
-        </w:rPr>
-        <w:t>num_terms_inside</w:t>
-      </w:r>
-      <w:proofErr w:type="spellEnd"/>
-      <w:r>
-        <w:rPr>
-          <w:rFonts w:asciiTheme="majorHAnsi" w:hAnsiTheme="majorHAnsi" w:cstheme="majorHAnsi"/>
-          <w:sz w:val="16"/>
-          <w:szCs w:val="16"/>
-        </w:rPr>
-        <w:t>));</w:t>
-      </w:r>
-    </w:p>
-    <w:p>
-      <w:pPr>
-        <w:jc w:val="both"/>
-        <w:rPr>
-          <w:rFonts w:asciiTheme="majorHAnsi" w:hAnsiTheme="majorHAnsi" w:cstheme="majorHAnsi"/>
-          <w:sz w:val="16"/>
-          <w:szCs w:val="16"/>
-        </w:rPr>
-      </w:pPr>
-      <w:r>
-        <w:rPr>
-          <w:rFonts w:asciiTheme="majorHAnsi" w:hAnsiTheme="majorHAnsi" w:cstheme="majorHAnsi"/>
-          <w:sz w:val="16"/>
-          <w:szCs w:val="16"/>
-        </w:rPr>
-        <w:t>j = 0;</w:t>
-      </w:r>
-    </w:p>
-    <w:p>
-      <w:pPr>
-        <w:jc w:val="both"/>
-        <w:rPr>
-          <w:rFonts w:asciiTheme="majorHAnsi" w:hAnsiTheme="majorHAnsi" w:cstheme="majorHAnsi"/>
-          <w:sz w:val="16"/>
-          <w:szCs w:val="16"/>
-        </w:rPr>
-      </w:pPr>
-    </w:p>
-    <w:p>
-      <w:pPr>
-        <w:jc w:val="both"/>
-        <w:rPr>
-          <w:rFonts w:asciiTheme="majorHAnsi" w:hAnsiTheme="majorHAnsi" w:cstheme="majorHAnsi"/>
-          <w:sz w:val="16"/>
-          <w:szCs w:val="16"/>
-        </w:rPr>
-      </w:pPr>
-    </w:p>
-    <w:p>
-      <w:pPr>
-        <w:jc w:val="both"/>
-        <w:rPr>
-          <w:rFonts w:asciiTheme="majorHAnsi" w:hAnsiTheme="majorHAnsi" w:cstheme="majorHAnsi"/>
-          <w:sz w:val="16"/>
-          <w:szCs w:val="16"/>
-        </w:rPr>
-      </w:pPr>
-      <w:r>
-        <w:rPr>
-          <w:rFonts w:asciiTheme="majorHAnsi" w:hAnsiTheme="majorHAnsi" w:cstheme="majorHAnsi"/>
-          <w:sz w:val="16"/>
-          <w:szCs w:val="16"/>
+          <w:b/>
+          <w:bCs/>
+          <w:i/>
+          <w:iCs/>
+          <w:lang w:val="pt-BR"/>
+        </w:rPr>
+        <w:t xml:space="preserve"> C</w:t>
+      </w:r>
+      <w:r>
+        <w:rPr>
+          <w:b/>
+          <w:bCs/>
+          <w:i/>
+          <w:iCs/>
+          <w:lang w:val="pt-BR"/>
+        </w:rPr>
+        <w:t>.</w:t>
+      </w:r>
+    </w:p>
+    <w:p>
+      <w:pPr>
+        <w:jc w:val="center"/>
+        <w:rPr>
+          <w:lang w:val="pt-BR"/>
+        </w:rPr>
+      </w:pPr>
+      <w:r>
+        <w:rPr>
+          <w:lang w:val="pt-BR"/>
         </w:rPr>
         <w:lastRenderedPageBreak/>
-        <w:t>L= length(</w:t>
-      </w:r>
-      <w:proofErr w:type="spellStart"/>
-      <w:r>
-        <w:rPr>
-          <w:rFonts w:asciiTheme="majorHAnsi" w:hAnsiTheme="majorHAnsi" w:cstheme="majorHAnsi"/>
-          <w:sz w:val="16"/>
-          <w:szCs w:val="16"/>
-        </w:rPr>
-        <w:t>f_in</w:t>
-      </w:r>
-      <w:proofErr w:type="spellEnd"/>
-      <w:r>
-        <w:rPr>
-          <w:rFonts w:asciiTheme="majorHAnsi" w:hAnsiTheme="majorHAnsi" w:cstheme="majorHAnsi"/>
-          <w:sz w:val="16"/>
-          <w:szCs w:val="16"/>
-        </w:rPr>
-        <w:t>);</w:t>
-      </w:r>
-    </w:p>
-    <w:p>
-      <w:pPr>
-        <w:jc w:val="both"/>
-        <w:rPr>
-          <w:rFonts w:asciiTheme="majorHAnsi" w:hAnsiTheme="majorHAnsi" w:cstheme="majorHAnsi"/>
-          <w:sz w:val="16"/>
-          <w:szCs w:val="16"/>
-        </w:rPr>
-      </w:pPr>
-    </w:p>
-    <w:p>
-      <w:pPr>
-        <w:jc w:val="both"/>
-        <w:rPr>
-          <w:rFonts w:asciiTheme="majorHAnsi" w:hAnsiTheme="majorHAnsi" w:cstheme="majorHAnsi"/>
-          <w:sz w:val="16"/>
-          <w:szCs w:val="16"/>
-        </w:rPr>
-      </w:pPr>
-      <w:r>
-        <w:rPr>
-          <w:rFonts w:asciiTheme="majorHAnsi" w:hAnsiTheme="majorHAnsi" w:cstheme="majorHAnsi"/>
-          <w:sz w:val="16"/>
-          <w:szCs w:val="16"/>
-        </w:rPr>
-        <w:t xml:space="preserve">for </w:t>
-      </w:r>
-      <w:proofErr w:type="spellStart"/>
-      <w:r>
-        <w:rPr>
-          <w:rFonts w:asciiTheme="majorHAnsi" w:hAnsiTheme="majorHAnsi" w:cstheme="majorHAnsi"/>
-          <w:sz w:val="16"/>
-          <w:szCs w:val="16"/>
-        </w:rPr>
-        <w:t>i</w:t>
-      </w:r>
-      <w:proofErr w:type="spellEnd"/>
-      <w:r>
-        <w:rPr>
-          <w:rFonts w:asciiTheme="majorHAnsi" w:hAnsiTheme="majorHAnsi" w:cstheme="majorHAnsi"/>
-          <w:sz w:val="16"/>
-          <w:szCs w:val="16"/>
-        </w:rPr>
-        <w:t xml:space="preserve"> = </w:t>
-      </w:r>
-      <w:proofErr w:type="gramStart"/>
-      <w:r>
-        <w:rPr>
-          <w:rFonts w:asciiTheme="majorHAnsi" w:hAnsiTheme="majorHAnsi" w:cstheme="majorHAnsi"/>
-          <w:sz w:val="16"/>
-          <w:szCs w:val="16"/>
-        </w:rPr>
-        <w:t>1:L</w:t>
-      </w:r>
-      <w:proofErr w:type="gramEnd"/>
-    </w:p>
-    <w:p>
-      <w:pPr>
-        <w:jc w:val="both"/>
-        <w:rPr>
-          <w:rFonts w:asciiTheme="majorHAnsi" w:hAnsiTheme="majorHAnsi" w:cstheme="majorHAnsi"/>
-          <w:sz w:val="16"/>
-          <w:szCs w:val="16"/>
-        </w:rPr>
-      </w:pPr>
-      <w:r>
-        <w:rPr>
-          <w:rFonts w:asciiTheme="majorHAnsi" w:hAnsiTheme="majorHAnsi" w:cstheme="majorHAnsi"/>
-          <w:sz w:val="16"/>
-          <w:szCs w:val="16"/>
-        </w:rPr>
-        <w:t xml:space="preserve">    sum = sum + </w:t>
-      </w:r>
-      <w:proofErr w:type="spellStart"/>
-      <w:r>
-        <w:rPr>
-          <w:rFonts w:asciiTheme="majorHAnsi" w:hAnsiTheme="majorHAnsi" w:cstheme="majorHAnsi"/>
-          <w:sz w:val="16"/>
-          <w:szCs w:val="16"/>
-        </w:rPr>
-        <w:t>f_in</w:t>
-      </w:r>
-      <w:proofErr w:type="spellEnd"/>
-      <w:r>
-        <w:rPr>
-          <w:rFonts w:asciiTheme="majorHAnsi" w:hAnsiTheme="majorHAnsi" w:cstheme="majorHAnsi"/>
-          <w:sz w:val="16"/>
-          <w:szCs w:val="16"/>
-        </w:rPr>
-        <w:t>(i,1);</w:t>
-      </w:r>
-    </w:p>
-    <w:p>
-      <w:pPr>
-        <w:jc w:val="both"/>
-        <w:rPr>
-          <w:rFonts w:asciiTheme="majorHAnsi" w:hAnsiTheme="majorHAnsi" w:cstheme="majorHAnsi"/>
-          <w:sz w:val="16"/>
-          <w:szCs w:val="16"/>
-        </w:rPr>
-      </w:pPr>
-      <w:r>
-        <w:rPr>
-          <w:rFonts w:asciiTheme="majorHAnsi" w:hAnsiTheme="majorHAnsi" w:cstheme="majorHAnsi"/>
-          <w:sz w:val="16"/>
-          <w:szCs w:val="16"/>
-        </w:rPr>
-        <w:t xml:space="preserve">    </w:t>
-      </w:r>
-      <w:proofErr w:type="spellStart"/>
-      <w:r>
-        <w:rPr>
-          <w:rFonts w:asciiTheme="majorHAnsi" w:hAnsiTheme="majorHAnsi" w:cstheme="majorHAnsi"/>
-          <w:sz w:val="16"/>
-          <w:szCs w:val="16"/>
-        </w:rPr>
-        <w:t>cont</w:t>
-      </w:r>
-      <w:proofErr w:type="spellEnd"/>
-      <w:r>
-        <w:rPr>
-          <w:rFonts w:asciiTheme="majorHAnsi" w:hAnsiTheme="majorHAnsi" w:cstheme="majorHAnsi"/>
-          <w:sz w:val="16"/>
-          <w:szCs w:val="16"/>
-        </w:rPr>
-        <w:t xml:space="preserve"> = </w:t>
-      </w:r>
-      <w:proofErr w:type="spellStart"/>
-      <w:r>
-        <w:rPr>
-          <w:rFonts w:asciiTheme="majorHAnsi" w:hAnsiTheme="majorHAnsi" w:cstheme="majorHAnsi"/>
-          <w:sz w:val="16"/>
-          <w:szCs w:val="16"/>
-        </w:rPr>
-        <w:t>cont</w:t>
-      </w:r>
-      <w:proofErr w:type="spellEnd"/>
-      <w:r>
-        <w:rPr>
-          <w:rFonts w:asciiTheme="majorHAnsi" w:hAnsiTheme="majorHAnsi" w:cstheme="majorHAnsi"/>
-          <w:sz w:val="16"/>
-          <w:szCs w:val="16"/>
-        </w:rPr>
-        <w:t xml:space="preserve"> + 1;</w:t>
-      </w:r>
-    </w:p>
-    <w:p>
-      <w:pPr>
-        <w:jc w:val="both"/>
-        <w:rPr>
-          <w:rFonts w:asciiTheme="majorHAnsi" w:hAnsiTheme="majorHAnsi" w:cstheme="majorHAnsi"/>
-          <w:sz w:val="16"/>
-          <w:szCs w:val="16"/>
-        </w:rPr>
-      </w:pPr>
-    </w:p>
-    <w:p>
-      <w:pPr>
-        <w:jc w:val="both"/>
-        <w:rPr>
-          <w:rFonts w:asciiTheme="majorHAnsi" w:hAnsiTheme="majorHAnsi" w:cstheme="majorHAnsi"/>
-          <w:sz w:val="16"/>
-          <w:szCs w:val="16"/>
-        </w:rPr>
-      </w:pPr>
-      <w:r>
-        <w:rPr>
-          <w:rFonts w:asciiTheme="majorHAnsi" w:hAnsiTheme="majorHAnsi" w:cstheme="majorHAnsi"/>
-          <w:sz w:val="16"/>
-          <w:szCs w:val="16"/>
-        </w:rPr>
-        <w:t xml:space="preserve">    if </w:t>
-      </w:r>
-      <w:proofErr w:type="spellStart"/>
-      <w:r>
-        <w:rPr>
-          <w:rFonts w:asciiTheme="majorHAnsi" w:hAnsiTheme="majorHAnsi" w:cstheme="majorHAnsi"/>
-          <w:sz w:val="16"/>
-          <w:szCs w:val="16"/>
-        </w:rPr>
-        <w:t>cont</w:t>
-      </w:r>
-      <w:proofErr w:type="spellEnd"/>
-      <w:r>
-        <w:rPr>
-          <w:rFonts w:asciiTheme="majorHAnsi" w:hAnsiTheme="majorHAnsi" w:cstheme="majorHAnsi"/>
-          <w:sz w:val="16"/>
-          <w:szCs w:val="16"/>
-        </w:rPr>
-        <w:t xml:space="preserve"> == </w:t>
-      </w:r>
-      <w:proofErr w:type="spellStart"/>
-      <w:r>
-        <w:rPr>
-          <w:rFonts w:asciiTheme="majorHAnsi" w:hAnsiTheme="majorHAnsi" w:cstheme="majorHAnsi"/>
-          <w:sz w:val="16"/>
-          <w:szCs w:val="16"/>
-        </w:rPr>
-        <w:t>num_terms_inside</w:t>
-      </w:r>
-      <w:proofErr w:type="spellEnd"/>
-    </w:p>
-    <w:p>
-      <w:pPr>
-        <w:jc w:val="both"/>
-        <w:rPr>
-          <w:rFonts w:asciiTheme="majorHAnsi" w:hAnsiTheme="majorHAnsi" w:cstheme="majorHAnsi"/>
-          <w:sz w:val="16"/>
-          <w:szCs w:val="16"/>
-        </w:rPr>
-      </w:pPr>
-      <w:r>
-        <w:rPr>
-          <w:rFonts w:asciiTheme="majorHAnsi" w:hAnsiTheme="majorHAnsi" w:cstheme="majorHAnsi"/>
-          <w:sz w:val="16"/>
-          <w:szCs w:val="16"/>
-        </w:rPr>
-        <w:t xml:space="preserve">            </w:t>
-      </w:r>
-      <w:proofErr w:type="spellStart"/>
-      <w:r>
-        <w:rPr>
-          <w:rFonts w:asciiTheme="majorHAnsi" w:hAnsiTheme="majorHAnsi" w:cstheme="majorHAnsi"/>
-          <w:sz w:val="16"/>
-          <w:szCs w:val="16"/>
-        </w:rPr>
-        <w:t>cont</w:t>
-      </w:r>
-      <w:proofErr w:type="spellEnd"/>
-      <w:r>
-        <w:rPr>
-          <w:rFonts w:asciiTheme="majorHAnsi" w:hAnsiTheme="majorHAnsi" w:cstheme="majorHAnsi"/>
-          <w:sz w:val="16"/>
-          <w:szCs w:val="16"/>
-        </w:rPr>
-        <w:t xml:space="preserve"> = 0;</w:t>
-      </w:r>
-    </w:p>
-    <w:p>
-      <w:pPr>
-        <w:jc w:val="both"/>
-        <w:rPr>
-          <w:rFonts w:asciiTheme="majorHAnsi" w:hAnsiTheme="majorHAnsi" w:cstheme="majorHAnsi"/>
-          <w:sz w:val="16"/>
-          <w:szCs w:val="16"/>
-        </w:rPr>
-      </w:pPr>
-      <w:r>
-        <w:rPr>
-          <w:rFonts w:asciiTheme="majorHAnsi" w:hAnsiTheme="majorHAnsi" w:cstheme="majorHAnsi"/>
-          <w:sz w:val="16"/>
-          <w:szCs w:val="16"/>
-        </w:rPr>
-        <w:t xml:space="preserve">            j = j + 1;</w:t>
-      </w:r>
-    </w:p>
-    <w:p>
-      <w:pPr>
-        <w:jc w:val="both"/>
-        <w:rPr>
-          <w:rFonts w:asciiTheme="majorHAnsi" w:hAnsiTheme="majorHAnsi" w:cstheme="majorHAnsi"/>
-          <w:sz w:val="16"/>
-          <w:szCs w:val="16"/>
-        </w:rPr>
-      </w:pPr>
-      <w:r>
-        <w:rPr>
-          <w:rFonts w:asciiTheme="majorHAnsi" w:hAnsiTheme="majorHAnsi" w:cstheme="majorHAnsi"/>
-          <w:sz w:val="16"/>
-          <w:szCs w:val="16"/>
-        </w:rPr>
-        <w:t xml:space="preserve">            </w:t>
-      </w:r>
-      <w:proofErr w:type="spellStart"/>
-      <w:r>
-        <w:rPr>
-          <w:rFonts w:asciiTheme="majorHAnsi" w:hAnsiTheme="majorHAnsi" w:cstheme="majorHAnsi"/>
-          <w:sz w:val="16"/>
-          <w:szCs w:val="16"/>
-        </w:rPr>
-        <w:t>data_out</w:t>
-      </w:r>
-      <w:proofErr w:type="spellEnd"/>
-      <w:r>
-        <w:rPr>
-          <w:rFonts w:asciiTheme="majorHAnsi" w:hAnsiTheme="majorHAnsi" w:cstheme="majorHAnsi"/>
-          <w:sz w:val="16"/>
-          <w:szCs w:val="16"/>
-        </w:rPr>
-        <w:t>(j) = sum/</w:t>
-      </w:r>
-      <w:proofErr w:type="spellStart"/>
-      <w:r>
-        <w:rPr>
-          <w:rFonts w:asciiTheme="majorHAnsi" w:hAnsiTheme="majorHAnsi" w:cstheme="majorHAnsi"/>
-          <w:sz w:val="16"/>
-          <w:szCs w:val="16"/>
-        </w:rPr>
-        <w:t>num_terms_inside</w:t>
-      </w:r>
-      <w:proofErr w:type="spellEnd"/>
-      <w:r>
-        <w:rPr>
-          <w:rFonts w:asciiTheme="majorHAnsi" w:hAnsiTheme="majorHAnsi" w:cstheme="majorHAnsi"/>
-          <w:sz w:val="16"/>
-          <w:szCs w:val="16"/>
-        </w:rPr>
-        <w:t>;</w:t>
-      </w:r>
-    </w:p>
-    <w:p>
-      <w:pPr>
-        <w:jc w:val="both"/>
-        <w:rPr>
-          <w:rFonts w:asciiTheme="majorHAnsi" w:hAnsiTheme="majorHAnsi" w:cstheme="majorHAnsi"/>
-          <w:sz w:val="16"/>
-          <w:szCs w:val="16"/>
-        </w:rPr>
-      </w:pPr>
-      <w:r>
-        <w:rPr>
-          <w:rFonts w:asciiTheme="majorHAnsi" w:hAnsiTheme="majorHAnsi" w:cstheme="majorHAnsi"/>
-          <w:sz w:val="16"/>
-          <w:szCs w:val="16"/>
-        </w:rPr>
-        <w:t xml:space="preserve">            sum = 0;</w:t>
-      </w:r>
-    </w:p>
-    <w:p>
-      <w:pPr>
-        <w:jc w:val="both"/>
-        <w:rPr>
-          <w:rFonts w:asciiTheme="majorHAnsi" w:hAnsiTheme="majorHAnsi" w:cstheme="majorHAnsi"/>
-          <w:sz w:val="16"/>
-          <w:szCs w:val="16"/>
-        </w:rPr>
-      </w:pPr>
-      <w:r>
-        <w:rPr>
-          <w:rFonts w:asciiTheme="majorHAnsi" w:hAnsiTheme="majorHAnsi" w:cstheme="majorHAnsi"/>
-          <w:sz w:val="16"/>
-          <w:szCs w:val="16"/>
-        </w:rPr>
-        <w:t xml:space="preserve">    end</w:t>
-      </w:r>
-    </w:p>
-    <w:p>
-      <w:pPr>
-        <w:jc w:val="both"/>
-        <w:rPr>
-          <w:rFonts w:asciiTheme="majorHAnsi" w:hAnsiTheme="majorHAnsi" w:cstheme="majorHAnsi"/>
-          <w:sz w:val="16"/>
-          <w:szCs w:val="16"/>
-        </w:rPr>
-      </w:pPr>
-    </w:p>
-    <w:p>
-      <w:pPr>
-        <w:jc w:val="both"/>
-        <w:rPr>
-          <w:rFonts w:asciiTheme="majorHAnsi" w:hAnsiTheme="majorHAnsi" w:cstheme="majorHAnsi"/>
-          <w:sz w:val="16"/>
-          <w:szCs w:val="16"/>
-        </w:rPr>
-      </w:pPr>
-      <w:r>
-        <w:rPr>
-          <w:rFonts w:asciiTheme="majorHAnsi" w:hAnsiTheme="majorHAnsi" w:cstheme="majorHAnsi"/>
-          <w:sz w:val="16"/>
-          <w:szCs w:val="16"/>
-        </w:rPr>
-        <w:t>end</w:t>
-      </w:r>
-    </w:p>
-    <w:p>
-      <w:pPr>
-        <w:jc w:val="both"/>
-        <w:rPr>
-          <w:rFonts w:asciiTheme="majorHAnsi" w:hAnsiTheme="majorHAnsi" w:cstheme="majorHAnsi"/>
-          <w:sz w:val="16"/>
-          <w:szCs w:val="16"/>
-          <w:lang w:val="pt-BR"/>
-        </w:rPr>
-      </w:pPr>
-      <w:proofErr w:type="spellStart"/>
-      <w:r>
-        <w:rPr>
-          <w:rFonts w:asciiTheme="majorHAnsi" w:hAnsiTheme="majorHAnsi" w:cstheme="majorHAnsi"/>
-          <w:sz w:val="16"/>
-          <w:szCs w:val="16"/>
-          <w:lang w:val="pt-BR"/>
-        </w:rPr>
-        <w:t>end</w:t>
-      </w:r>
-      <w:proofErr w:type="spellEnd"/>
-    </w:p>
-    <w:p>
-      <w:pPr>
-        <w:jc w:val="both"/>
-        <w:rPr>
-          <w:rFonts w:asciiTheme="majorHAnsi" w:hAnsiTheme="majorHAnsi" w:cstheme="majorHAnsi"/>
-          <w:sz w:val="16"/>
-          <w:szCs w:val="16"/>
-          <w:lang w:val="pt-BR"/>
-        </w:rPr>
-      </w:pPr>
-    </w:p>
-    <w:p>
-      <w:pPr>
-        <w:jc w:val="both"/>
-        <w:rPr>
-          <w:lang w:val="pt-BR"/>
-        </w:rPr>
-      </w:pPr>
-    </w:p>
-    <w:p>
-      <w:pPr>
-        <w:jc w:val="both"/>
-        <w:rPr>
-          <w:lang w:val="pt-BR"/>
-        </w:rPr>
-      </w:pPr>
-      <w:r>
-        <w:rPr>
-          <w:lang w:val="pt-BR"/>
-        </w:rPr>
-        <w:t xml:space="preserve">4- Salve </w:t>
-      </w:r>
-      <w:proofErr w:type="gramStart"/>
-      <w:r>
-        <w:rPr>
-          <w:lang w:val="pt-BR"/>
-        </w:rPr>
-        <w:t>o  script</w:t>
-      </w:r>
-      <w:proofErr w:type="gramEnd"/>
-      <w:r>
-        <w:rPr>
-          <w:lang w:val="pt-BR"/>
-        </w:rPr>
-        <w:t xml:space="preserve"> em uma pasta de </w:t>
-      </w:r>
-      <w:r>
-        <w:rPr>
-          <w:lang w:val="pt-BR"/>
-        </w:rPr>
-        <w:t xml:space="preserve">sua </w:t>
-      </w:r>
-      <w:r>
-        <w:rPr>
-          <w:lang w:val="pt-BR"/>
-        </w:rPr>
-        <w:t>preferência</w:t>
-      </w:r>
-      <w:r>
-        <w:rPr>
-          <w:lang w:val="pt-BR"/>
-        </w:rPr>
-        <w:t>.</w:t>
-      </w:r>
-    </w:p>
-    <w:p>
-      <w:pPr>
-        <w:jc w:val="both"/>
-        <w:rPr>
-          <w:lang w:val="pt-BR"/>
-        </w:rPr>
-      </w:pPr>
-      <w:r>
-        <w:rPr>
-          <w:lang w:val="pt-BR"/>
-        </w:rPr>
-        <w:t xml:space="preserve">5 -Procure na aba APP o </w:t>
-      </w:r>
-      <w:proofErr w:type="spellStart"/>
-      <w:r>
-        <w:rPr>
-          <w:lang w:val="pt-BR"/>
-        </w:rPr>
-        <w:t>Matlab</w:t>
-      </w:r>
-      <w:proofErr w:type="spellEnd"/>
-      <w:r>
-        <w:rPr>
-          <w:lang w:val="pt-BR"/>
-        </w:rPr>
-        <w:t xml:space="preserve"> </w:t>
-      </w:r>
-      <w:proofErr w:type="spellStart"/>
-      <w:r>
-        <w:rPr>
-          <w:lang w:val="pt-BR"/>
-        </w:rPr>
-        <w:t>Coder</w:t>
-      </w:r>
-      <w:proofErr w:type="spellEnd"/>
-      <w:r>
-        <w:rPr>
-          <w:lang w:val="pt-BR"/>
-        </w:rPr>
-        <w:t xml:space="preserve"> C</w:t>
-      </w:r>
-    </w:p>
-    <w:p>
-      <w:pPr>
-        <w:jc w:val="center"/>
-        <w:rPr>
-          <w:lang w:val="pt-BR"/>
-        </w:rPr>
-      </w:pPr>
-      <w:r>
-        <w:rPr>
-          <w:lang w:val="pt-BR"/>
-        </w:rPr>
         <w:t>.</w:t>
       </w:r>
       <w:r>
@@ -1307,7 +815,6 @@
           <w:noProof/>
           <w:lang w:val="pt-BR"/>
         </w:rPr>
-        <w:lastRenderedPageBreak/>
         <w:drawing>
           <wp:inline distT="0" distB="0" distL="0" distR="0" wp14:anchorId="22D69CC8" wp14:editId="2BC501B5">
             <wp:extent cx="3876040" cy="2002427"/>
@@ -1367,99 +874,6 @@
           <w:lang w:val="pt-BR"/>
         </w:rPr>
       </w:pPr>
-    </w:p>
-    <w:p>
-      <w:pPr>
-        <w:jc w:val="both"/>
-        <w:rPr>
-          <w:lang w:val="pt-BR"/>
-        </w:rPr>
-      </w:pPr>
-      <w:r>
-        <w:rPr>
-          <w:lang w:val="pt-BR"/>
-        </w:rPr>
-        <w:t>7 -Comente a linha abaixo.</w:t>
-      </w:r>
-    </w:p>
-    <w:p>
-      <w:pPr>
-        <w:jc w:val="both"/>
-        <w:rPr>
-          <w:lang w:val="pt-BR"/>
-        </w:rPr>
-      </w:pPr>
-    </w:p>
-    <w:p>
-      <w:pPr>
-        <w:jc w:val="both"/>
-        <w:rPr>
-          <w:lang w:val="pt-BR"/>
-        </w:rPr>
-      </w:pPr>
-      <w:r>
-        <w:rPr>
-          <w:noProof/>
-          <w:lang w:val="pt-BR"/>
-        </w:rPr>
-        <w:drawing>
-          <wp:inline distT="0" distB="0" distL="0" distR="0" wp14:anchorId="0BD763E4" wp14:editId="32E1B0D1">
-            <wp:extent cx="5943600" cy="2189480"/>
-            <wp:effectExtent l="0" t="0" r="0" b="1270"/>
-            <wp:docPr id="1642893730" name="Picture 5"/>
-            <wp:cNvGraphicFramePr>
-              <a:graphicFrameLocks xmlns:a="http://schemas.openxmlformats.org/drawingml/2006/main" noChangeAspect="1"/>
-            </wp:cNvGraphicFramePr>
-            <a:graphic xmlns:a="http://schemas.openxmlformats.org/drawingml/2006/main">
-              <a:graphicData uri="http://schemas.openxmlformats.org/drawingml/2006/picture">
-                <pic:pic xmlns:pic="http://schemas.openxmlformats.org/drawingml/2006/picture">
-                  <pic:nvPicPr>
-                    <pic:cNvPr id="1642893730" name="Picture 1642893730"/>
-                    <pic:cNvPicPr/>
-                  </pic:nvPicPr>
-                  <pic:blipFill>
-                    <a:blip r:embed="rId8">
-                      <a:extLst>
-                        <a:ext uri="{28A0092B-C50C-407E-A947-70E740481C1C}">
-                          <a14:useLocalDpi xmlns:a14="http://schemas.microsoft.com/office/drawing/2010/main" val="0"/>
-                        </a:ext>
-                      </a:extLst>
-                    </a:blip>
-                    <a:stretch>
-                      <a:fillRect/>
-                    </a:stretch>
-                  </pic:blipFill>
-                  <pic:spPr>
-                    <a:xfrm>
-                      <a:off x="0" y="0"/>
-                      <a:ext cx="5943600" cy="2189480"/>
-                    </a:xfrm>
-                    <a:prstGeom prst="rect">
-                      <a:avLst/>
-                    </a:prstGeom>
-                  </pic:spPr>
-                </pic:pic>
-              </a:graphicData>
-            </a:graphic>
-          </wp:inline>
-        </w:drawing>
-      </w:r>
-    </w:p>
-    <w:p>
-      <w:pPr>
-        <w:jc w:val="both"/>
-        <w:rPr>
-          <w:lang w:val="pt-BR"/>
-        </w:rPr>
-      </w:pPr>
-    </w:p>
-    <w:p>
-      <w:pPr>
-        <w:jc w:val="both"/>
-        <w:rPr>
-          <w:lang w:val="pt-BR"/>
-        </w:rPr>
-      </w:pPr>
       <w:r>
         <w:rPr>
           <w:lang w:val="pt-BR"/>
@@ -1495,7 +909,7 @@
                     <pic:cNvPicPr/>
                   </pic:nvPicPr>
                   <pic:blipFill>
-                    <a:blip r:embed="rId9">
+                    <a:blip r:embed="rId8">
                       <a:extLst>
                         <a:ext uri="{28A0092B-C50C-407E-A947-70E740481C1C}">
                           <a14:useLocalDpi xmlns:a14="http://schemas.microsoft.com/office/drawing/2010/main" val="0"/>
@@ -1524,17 +938,278 @@
     </w:p>
     <w:p>
       <w:pPr>
+        <w:pStyle w:val="ListParagraph"/>
+        <w:numPr>
+          <w:ilvl w:val="0"/>
+          <w:numId w:val="2"/>
+        </w:numPr>
         <w:jc w:val="both"/>
-        <w:rPr>
-          <w:lang w:val="pt-BR"/>
-        </w:rPr>
-      </w:pPr>
-      <w:r>
-        <w:rPr>
-          <w:lang w:val="pt-BR"/>
-        </w:rPr>
+      </w:pPr>
+      <w:r>
         <w:lastRenderedPageBreak/>
-        <w:t xml:space="preserve">9 - </w:t>
+        <w:t>–</w:t>
+      </w:r>
+      <w:r>
+        <w:t xml:space="preserve"> </w:t>
+      </w:r>
+      <w:r>
+        <w:t xml:space="preserve">Clique </w:t>
+      </w:r>
+      <w:proofErr w:type="spellStart"/>
+      <w:r>
+        <w:t>em</w:t>
+      </w:r>
+      <w:proofErr w:type="spellEnd"/>
+      <w:r>
+        <w:t xml:space="preserve"> Output Type-&gt;Static Li</w:t>
+      </w:r>
+      <w:r>
+        <w:t>brary (.lib)</w:t>
+      </w:r>
+    </w:p>
+    <w:p>
+      <w:pPr>
+        <w:ind w:left="360"/>
+        <w:jc w:val="both"/>
+      </w:pPr>
+    </w:p>
+    <w:p>
+      <w:pPr>
+        <w:jc w:val="center"/>
+      </w:pPr>
+      <w:r>
+        <w:rPr>
+          <w:noProof/>
+        </w:rPr>
+        <w:drawing>
+          <wp:inline distT="0" distB="0" distL="0" distR="0" wp14:anchorId="215E3E9B" wp14:editId="67ECCD1F">
+            <wp:extent cx="4654550" cy="2613709"/>
+            <wp:effectExtent l="0" t="0" r="0" b="0"/>
+            <wp:docPr id="344952216" name="Picture 1"/>
+            <wp:cNvGraphicFramePr>
+              <a:graphicFrameLocks xmlns:a="http://schemas.openxmlformats.org/drawingml/2006/main" noChangeAspect="1"/>
+            </wp:cNvGraphicFramePr>
+            <a:graphic xmlns:a="http://schemas.openxmlformats.org/drawingml/2006/main">
+              <a:graphicData uri="http://schemas.openxmlformats.org/drawingml/2006/picture">
+                <pic:pic xmlns:pic="http://schemas.openxmlformats.org/drawingml/2006/picture">
+                  <pic:nvPicPr>
+                    <pic:cNvPr id="344952216" name="Picture 344952216"/>
+                    <pic:cNvPicPr/>
+                  </pic:nvPicPr>
+                  <pic:blipFill>
+                    <a:blip r:embed="rId9">
+                      <a:extLst>
+                        <a:ext uri="{28A0092B-C50C-407E-A947-70E740481C1C}">
+                          <a14:useLocalDpi xmlns:a14="http://schemas.microsoft.com/office/drawing/2010/main" val="0"/>
+                        </a:ext>
+                      </a:extLst>
+                    </a:blip>
+                    <a:stretch>
+                      <a:fillRect/>
+                    </a:stretch>
+                  </pic:blipFill>
+                  <pic:spPr>
+                    <a:xfrm>
+                      <a:off x="0" y="0"/>
+                      <a:ext cx="4658482" cy="2615917"/>
+                    </a:xfrm>
+                    <a:prstGeom prst="rect">
+                      <a:avLst/>
+                    </a:prstGeom>
+                  </pic:spPr>
+                </pic:pic>
+              </a:graphicData>
+            </a:graphic>
+          </wp:inline>
+        </w:drawing>
+      </w:r>
+    </w:p>
+    <w:p>
+      <w:pPr>
+        <w:jc w:val="center"/>
+      </w:pPr>
+    </w:p>
+    <w:p>
+      <w:pPr>
+        <w:pStyle w:val="ListParagraph"/>
+        <w:numPr>
+          <w:ilvl w:val="0"/>
+          <w:numId w:val="2"/>
+        </w:numPr>
+        <w:jc w:val="both"/>
+        <w:rPr>
+          <w:lang w:val="pt-BR"/>
+        </w:rPr>
+      </w:pPr>
+      <w:r>
+        <w:rPr>
+          <w:lang w:val="pt-BR"/>
+        </w:rPr>
+        <w:t>– Clique</w:t>
+      </w:r>
+      <w:r>
+        <w:rPr>
+          <w:lang w:val="pt-BR"/>
+        </w:rPr>
+        <w:t xml:space="preserve"> e configure os tipos de variáveis,</w:t>
+      </w:r>
+      <w:r>
+        <w:rPr>
+          <w:lang w:val="pt-BR"/>
+        </w:rPr>
+        <w:t xml:space="preserve"> conforme indicado na figura abaixo.</w:t>
+      </w:r>
+    </w:p>
+    <w:p>
+      <w:pPr>
+        <w:jc w:val="center"/>
+        <w:rPr>
+          <w:lang w:val="pt-BR"/>
+        </w:rPr>
+      </w:pPr>
+      <w:r>
+        <w:rPr>
+          <w:noProof/>
+          <w:lang w:val="pt-BR"/>
+        </w:rPr>
+        <w:drawing>
+          <wp:inline distT="0" distB="0" distL="0" distR="0" wp14:anchorId="55F9C071" wp14:editId="755CFF66">
+            <wp:extent cx="6329680" cy="2457450"/>
+            <wp:effectExtent l="0" t="0" r="0" b="0"/>
+            <wp:docPr id="841456035" name="Picture 2"/>
+            <wp:cNvGraphicFramePr>
+              <a:graphicFrameLocks xmlns:a="http://schemas.openxmlformats.org/drawingml/2006/main" noChangeAspect="1"/>
+            </wp:cNvGraphicFramePr>
+            <a:graphic xmlns:a="http://schemas.openxmlformats.org/drawingml/2006/main">
+              <a:graphicData uri="http://schemas.openxmlformats.org/drawingml/2006/picture">
+                <pic:pic xmlns:pic="http://schemas.openxmlformats.org/drawingml/2006/picture">
+                  <pic:nvPicPr>
+                    <pic:cNvPr id="841456035" name="Picture 841456035"/>
+                    <pic:cNvPicPr/>
+                  </pic:nvPicPr>
+                  <pic:blipFill rotWithShape="1">
+                    <a:blip r:embed="rId10" cstate="print">
+                      <a:extLst>
+                        <a:ext uri="{28A0092B-C50C-407E-A947-70E740481C1C}">
+                          <a14:useLocalDpi xmlns:a14="http://schemas.microsoft.com/office/drawing/2010/main" val="0"/>
+                        </a:ext>
+                      </a:extLst>
+                    </a:blip>
+                    <a:srcRect l="15064" b="19201"/>
+                    <a:stretch>
+                      <a:fillRect/>
+                    </a:stretch>
+                  </pic:blipFill>
+                  <pic:spPr bwMode="auto">
+                    <a:xfrm>
+                      <a:off x="0" y="0"/>
+                      <a:ext cx="6331550" cy="2458176"/>
+                    </a:xfrm>
+                    <a:prstGeom prst="rect">
+                      <a:avLst/>
+                    </a:prstGeom>
+                    <a:ln>
+                      <a:noFill/>
+                    </a:ln>
+                    <a:extLst>
+                      <a:ext uri="{53640926-AAD7-44D8-BBD7-CCE9431645EC}">
+                        <a14:shadowObscured xmlns:a14="http://schemas.microsoft.com/office/drawing/2010/main"/>
+                      </a:ext>
+                    </a:extLst>
+                  </pic:spPr>
+                </pic:pic>
+              </a:graphicData>
+            </a:graphic>
+          </wp:inline>
+        </w:drawing>
+      </w:r>
+    </w:p>
+    <w:p>
+      <w:pPr>
+        <w:jc w:val="center"/>
+        <w:rPr>
+          <w:lang w:val="pt-BR"/>
+        </w:rPr>
+      </w:pPr>
+    </w:p>
+    <w:p>
+      <w:pPr>
+        <w:pStyle w:val="ListParagraph"/>
+        <w:numPr>
+          <w:ilvl w:val="0"/>
+          <w:numId w:val="2"/>
+        </w:numPr>
+        <w:jc w:val="both"/>
+        <w:rPr>
+          <w:b/>
+          <w:bCs/>
+          <w:i/>
+          <w:iCs/>
+        </w:rPr>
+      </w:pPr>
+      <w:r>
+        <w:t xml:space="preserve">– Execute o </w:t>
+      </w:r>
+      <w:r>
+        <w:rPr>
+          <w:b/>
+          <w:bCs/>
+          <w:i/>
+          <w:iCs/>
+        </w:rPr>
+        <w:t>Generate Code and Build.</w:t>
+      </w:r>
+    </w:p>
+    <w:p>
+      <w:pPr>
+        <w:jc w:val="center"/>
+      </w:pPr>
+      <w:r>
+        <w:rPr>
+          <w:noProof/>
+        </w:rPr>
+        <w:lastRenderedPageBreak/>
+        <w:drawing>
+          <wp:inline distT="0" distB="0" distL="0" distR="0" wp14:anchorId="7D8C4D27" wp14:editId="1005DCA3">
+            <wp:extent cx="5340350" cy="1954705"/>
+            <wp:effectExtent l="0" t="0" r="0" b="7620"/>
+            <wp:docPr id="1283828741" name="Picture 3"/>
+            <wp:cNvGraphicFramePr>
+              <a:graphicFrameLocks xmlns:a="http://schemas.openxmlformats.org/drawingml/2006/main" noChangeAspect="1"/>
+            </wp:cNvGraphicFramePr>
+            <a:graphic xmlns:a="http://schemas.openxmlformats.org/drawingml/2006/main">
+              <a:graphicData uri="http://schemas.openxmlformats.org/drawingml/2006/picture">
+                <pic:pic xmlns:pic="http://schemas.openxmlformats.org/drawingml/2006/picture">
+                  <pic:nvPicPr>
+                    <pic:cNvPr id="1283828741" name="Picture 1283828741"/>
+                    <pic:cNvPicPr/>
+                  </pic:nvPicPr>
+                  <pic:blipFill>
+                    <a:blip r:embed="rId11">
+                      <a:extLst>
+                        <a:ext uri="{28A0092B-C50C-407E-A947-70E740481C1C}">
+                          <a14:useLocalDpi xmlns:a14="http://schemas.microsoft.com/office/drawing/2010/main" val="0"/>
+                        </a:ext>
+                      </a:extLst>
+                    </a:blip>
+                    <a:stretch>
+                      <a:fillRect/>
+                    </a:stretch>
+                  </pic:blipFill>
+                  <pic:spPr>
+                    <a:xfrm>
+                      <a:off x="0" y="0"/>
+                      <a:ext cx="5349020" cy="1957878"/>
+                    </a:xfrm>
+                    <a:prstGeom prst="rect">
+                      <a:avLst/>
+                    </a:prstGeom>
+                  </pic:spPr>
+                </pic:pic>
+              </a:graphicData>
+            </a:graphic>
+          </wp:inline>
+        </w:drawing>
       </w:r>
     </w:p>
     <w:sectPr>

</xml_diff>